<commit_message>
fix: fragments without dynamic content
</commit_message>
<xml_diff>
--- a/examples/Multipart Template/template.docx
+++ b/examples/Multipart Template/template.docx
@@ -40,6 +40,25 @@
       <w:r>
         <w:rPr/>
         <w:t>The fragments may also contain references to dynamic content an well as the main template.</w:t>
+      </w:r>
+    </w:p>
+    <w:p>
+      <w:pPr>
+        <w:pStyle w:val="Normal"/>
+        <w:rPr/>
+      </w:pPr>
+      <w:r>
+        <w:rPr/>
+      </w:r>
+    </w:p>
+    <w:p>
+      <w:pPr>
+        <w:pStyle w:val="Normal"/>
+        <w:rPr/>
+      </w:pPr>
+      <w:r>
+        <w:rPr/>
+        <w:t>{%include “static”%}</w:t>
       </w:r>
     </w:p>
     <w:p>
@@ -117,6 +136,7 @@
       <w:rPr>
         <w:rFonts w:ascii="Liberation Serif" w:hAnsi="Liberation Serif" w:eastAsia="Noto Serif CJK SC" w:cs="Lohit Devanagari"/>
         <w:kern w:val="2"/>
+        <w:sz w:val="20"/>
         <w:szCs w:val="24"/>
         <w:lang w:val="en-US" w:eastAsia="zh-CN" w:bidi="hi-IN"/>
       </w:rPr>
@@ -150,6 +170,11 @@
       <w:lang w:val="zxx" w:eastAsia="zxx" w:bidi="zxx"/>
     </w:rPr>
   </w:style>
+  <w:style w:type="character" w:styleId="ListLabel1">
+    <w:name w:val="ListLabel 1"/>
+    <w:qFormat/>
+    <w:rPr/>
+  </w:style>
   <w:style w:type="paragraph" w:styleId="Heading">
     <w:name w:val="Heading"/>
     <w:basedOn w:val="Normal"/>

</xml_diff>